<commit_message>
staging content changes (-Mehal)
</commit_message>
<xml_diff>
--- a/pegasus/sites.v3/hourofcode.com/public/files/AfterschoolEducatorLessonPlanOutline.docx
+++ b/pegasus/sites.v3/hourofcode.com/public/files/AfterschoolEducatorLessonPlanOutline.docx
@@ -1,18 +1,9 @@
 
 <file path=word/document.xml><?xml version="1.0" encoding="utf-8"?>
-<w:document xmlns:wpc="http://schemas.microsoft.com/office/word/2010/wordprocessingCanvas" xmlns:mc="http://schemas.openxmlformats.org/markup-compatibility/2006" xmlns:o="urn:schemas-microsoft-com:office:office" xmlns:r="http://schemas.openxmlformats.org/officeDocument/2006/relationships" xmlns:m="http://schemas.openxmlformats.org/officeDocument/2006/math" xmlns:v="urn:schemas-microsoft-com:vml" xmlns:wp14="http://schemas.microsoft.com/office/word/2010/wordprocessingDrawing" xmlns:wp="http://schemas.openxmlformats.org/drawingml/2006/wordprocessingDrawing" xmlns:w10="urn:schemas-microsoft-com:office:word" xmlns:w="http://schemas.openxmlformats.org/wordprocessingml/2006/main" xmlns:w14="http://schemas.microsoft.com/office/word/2010/wordml" xmlns:wpg="http://schemas.microsoft.com/office/word/2010/wordprocessingGroup" xmlns:wpi="http://schemas.microsoft.com/office/word/2010/wordprocessingInk" xmlns:wne="http://schemas.microsoft.com/office/word/2006/wordml" xmlns:wps="http://schemas.microsoft.com/office/word/2010/wordprocessingShape" mc:Ignorable="w14 wp14">
+<w:document xmlns:wpc="http://schemas.microsoft.com/office/word/2010/wordprocessingCanvas" xmlns:mo="http://schemas.microsoft.com/office/mac/office/2008/main" xmlns:mc="http://schemas.openxmlformats.org/markup-compatibility/2006" xmlns:mv="urn:schemas-microsoft-com:mac:vml" xmlns:o="urn:schemas-microsoft-com:office:office" xmlns:r="http://schemas.openxmlformats.org/officeDocument/2006/relationships" xmlns:m="http://schemas.openxmlformats.org/officeDocument/2006/math" xmlns:v="urn:schemas-microsoft-com:vml" xmlns:wp14="http://schemas.microsoft.com/office/word/2010/wordprocessingDrawing" xmlns:wp="http://schemas.openxmlformats.org/drawingml/2006/wordprocessingDrawing" xmlns:w10="urn:schemas-microsoft-com:office:word" xmlns:w="http://schemas.openxmlformats.org/wordprocessingml/2006/main" xmlns:w14="http://schemas.microsoft.com/office/word/2010/wordml" xmlns:wpg="http://schemas.microsoft.com/office/word/2010/wordprocessingGroup" xmlns:wpi="http://schemas.microsoft.com/office/word/2010/wordprocessingInk" xmlns:wne="http://schemas.microsoft.com/office/word/2006/wordml" xmlns:wps="http://schemas.microsoft.com/office/word/2010/wordprocessingShape" mc:Ignorable="w14 wp14">
   <w:background w:color="FFFFFF"/>
   <w:body>
     <w:p>
-      <w:r>
-        <w:rPr>
-          <w:i/>
-          <w:highlight w:val="yellow"/>
-        </w:rPr>
-        <w:t>Note: to customize this, go to the File Menu and choose “Make Copy” (to edit in Google Docs), or “Download as” (for Word)</w:t>
-      </w:r>
-    </w:p>
-    <w:p>
       <w:pPr>
         <w:pStyle w:val="Heading1"/>
         <w:contextualSpacing w:val="0"/>
@@ -29,9 +20,15 @@
     </w:p>
     <w:p>
       <w:r>
-        <w:t xml:space="preserve">This lesson plan provides a general outline and tips to teach the </w:t>
-      </w:r>
-      <w:hyperlink r:id="rId8">
+        <w:t xml:space="preserve">This lesson plan provides a general outline and tips to </w:t>
+      </w:r>
+      <w:r>
+        <w:t xml:space="preserve">facilitate </w:t>
+      </w:r>
+      <w:r>
+        <w:t xml:space="preserve">the </w:t>
+      </w:r>
+      <w:hyperlink r:id="rId9">
         <w:r>
           <w:rPr>
             <w:color w:val="1155CC"/>
@@ -40,6 +37,13 @@
           <w:t>Hour of Code</w:t>
         </w:r>
       </w:hyperlink>
+      <w:r>
+        <w:rPr>
+          <w:color w:val="1155CC"/>
+          <w:u w:val="single"/>
+        </w:rPr>
+        <w:t xml:space="preserve"> in an after-school setting</w:t>
+      </w:r>
       <w:r>
         <w:t>.</w:t>
       </w:r>
@@ -272,7 +276,13 @@
     </w:p>
     <w:p>
       <w:r>
-        <w:t>This lesson plan is intended for use with learners of any age who are interested in computer science.</w:t>
+        <w:t xml:space="preserve">This lesson plan is intended for use with </w:t>
+      </w:r>
+      <w:r>
+        <w:t xml:space="preserve">youth </w:t>
+      </w:r>
+      <w:r>
+        <w:t>of any age who are interested in computer science.</w:t>
       </w:r>
     </w:p>
     <w:p>
@@ -310,25 +320,41 @@
     <w:p/>
     <w:p>
       <w:pPr>
+        <w:rPr>
+          <w:rFonts w:ascii="Trebuchet MS" w:eastAsia="Trebuchet MS" w:hAnsi="Trebuchet MS" w:cs="Trebuchet MS"/>
+          <w:b/>
+          <w:color w:val="7665A0"/>
+          <w:sz w:val="32"/>
+          <w:szCs w:val="32"/>
+        </w:rPr>
+      </w:pPr>
+      <w:bookmarkStart w:id="8" w:name="h.ep6ft77yj8zr" w:colFirst="0" w:colLast="0"/>
+      <w:bookmarkEnd w:id="8"/>
+      <w:r>
+        <w:rPr>
+          <w:b/>
+          <w:color w:val="7665A0"/>
+        </w:rPr>
+        <w:br w:type="page"/>
+      </w:r>
+    </w:p>
+    <w:p>
+      <w:pPr>
         <w:pStyle w:val="Heading1"/>
         <w:contextualSpacing w:val="0"/>
       </w:pPr>
-      <w:bookmarkStart w:id="8" w:name="h.ep6ft77yj8zr" w:colFirst="0" w:colLast="0"/>
-      <w:bookmarkEnd w:id="8"/>
       <w:r>
         <w:rPr>
           <w:b/>
           <w:color w:val="7665A0"/>
         </w:rPr>
+        <w:lastRenderedPageBreak/>
         <w:t>Facilitation Guide</w:t>
       </w:r>
     </w:p>
     <w:p>
       <w:r>
-        <w:t>_______</w:t>
-      </w:r>
-      <w:r>
-        <w:t>_________________________________________________________________</w:t>
+        <w:t>________________________________________________________________________</w:t>
       </w:r>
     </w:p>
     <w:p/>
@@ -357,9 +383,32 @@
         <w:contextualSpacing/>
       </w:pPr>
       <w:r>
-        <w:t xml:space="preserve">Review the Hour of Code After-School Educator Guide and </w:t>
-      </w:r>
-      <w:hyperlink r:id="rId9">
+        <w:t xml:space="preserve">Review the Hour of Code </w:t>
+      </w:r>
+      <w:hyperlink r:id="rId10" w:history="1">
+        <w:r>
+          <w:rPr>
+            <w:rStyle w:val="Hyperlink"/>
+          </w:rPr>
+          <w:t>After-School Educ</w:t>
+        </w:r>
+        <w:r>
+          <w:rPr>
+            <w:rStyle w:val="Hyperlink"/>
+          </w:rPr>
+          <w:t>a</w:t>
+        </w:r>
+        <w:r>
+          <w:rPr>
+            <w:rStyle w:val="Hyperlink"/>
+          </w:rPr>
+          <w:t>tor Guide</w:t>
+        </w:r>
+      </w:hyperlink>
+      <w:r>
+        <w:t xml:space="preserve"> and </w:t>
+      </w:r>
+      <w:hyperlink r:id="rId11">
         <w:r>
           <w:rPr>
             <w:color w:val="1155CC"/>
@@ -381,7 +430,7 @@
         <w:ind w:hanging="360"/>
         <w:contextualSpacing/>
       </w:pPr>
-      <w:hyperlink r:id="rId10">
+      <w:hyperlink r:id="rId12">
         <w:r>
           <w:rPr>
             <w:color w:val="1155CC"/>
@@ -393,7 +442,7 @@
       <w:r>
         <w:t xml:space="preserve"> event to receive a thank you gift and </w:t>
       </w:r>
-      <w:hyperlink r:id="rId11" w:anchor="posters">
+      <w:hyperlink r:id="rId13" w:anchor="posters">
         <w:r>
           <w:rPr>
             <w:color w:val="1155CC"/>
@@ -403,6 +452,13 @@
         </w:r>
       </w:hyperlink>
       <w:r>
+        <w:rPr>
+          <w:color w:val="1155CC"/>
+          <w:u w:val="single"/>
+        </w:rPr>
+        <w:t>, and find a local software engineer to volunteer at your event</w:t>
+      </w:r>
+      <w:r>
         <w:t>.</w:t>
       </w:r>
     </w:p>
@@ -418,7 +474,7 @@
       <w:r>
         <w:t xml:space="preserve">Review the unplugged lessons and online tutorials available on </w:t>
       </w:r>
-      <w:hyperlink r:id="rId12">
+      <w:hyperlink r:id="rId14">
         <w:r>
           <w:rPr>
             <w:color w:val="1155CC"/>
@@ -453,7 +509,7 @@
         <w:ind w:hanging="360"/>
         <w:contextualSpacing/>
       </w:pPr>
-      <w:hyperlink r:id="rId13">
+      <w:hyperlink r:id="rId15">
         <w:r>
           <w:rPr>
             <w:color w:val="1155CC"/>
@@ -480,14 +536,21 @@
           <w:color w:val="333333"/>
           <w:highlight w:val="white"/>
         </w:rPr>
-        <w:t>Youth engagement: 15-25 per facil</w:t>
+        <w:t xml:space="preserve">Youth engagement: 15-25 </w:t>
       </w:r>
       <w:r>
         <w:rPr>
           <w:color w:val="333333"/>
           <w:highlight w:val="white"/>
         </w:rPr>
-        <w:t xml:space="preserve">itator, elementary or middle school, no prior skill necessary. </w:t>
+        <w:t xml:space="preserve">youth </w:t>
+      </w:r>
+      <w:r>
+        <w:rPr>
+          <w:color w:val="333333"/>
+          <w:highlight w:val="white"/>
+        </w:rPr>
+        <w:t xml:space="preserve">per facilitator, elementary or middle school, no prior skill necessary. </w:t>
       </w:r>
     </w:p>
     <w:p/>
@@ -536,7 +599,7 @@
       <w:r>
         <w:t xml:space="preserve">Show one of </w:t>
       </w:r>
-      <w:hyperlink r:id="rId14" w:anchor="videos">
+      <w:hyperlink r:id="rId16" w:anchor="videos">
         <w:r>
           <w:rPr>
             <w:color w:val="1155CC"/>
@@ -552,10 +615,9 @@
     <w:p>
       <w:pPr>
         <w:numPr>
-          <w:ilvl w:val="1"/>
+          <w:ilvl w:val="0"/>
           <w:numId w:val="6"/>
         </w:numPr>
-        <w:ind w:hanging="360"/>
         <w:contextualSpacing/>
       </w:pPr>
       <w:r>
@@ -568,25 +630,15 @@
         </w:rPr>
         <w:t>“</w:t>
       </w:r>
-      <w:hyperlink r:id="rId15">
+      <w:hyperlink r:id="rId17">
         <w:r>
           <w:rPr>
             <w:i/>
             <w:color w:val="1155CC"/>
             <w:u w:val="single"/>
           </w:rPr>
-          <w:t xml:space="preserve">The Hour of Code is </w:t>
+          <w:t>The Hour of Code is Here</w:t>
         </w:r>
-        <w:proofErr w:type="gramStart"/>
-        <w:r>
-          <w:rPr>
-            <w:i/>
-            <w:color w:val="1155CC"/>
-            <w:u w:val="single"/>
-          </w:rPr>
-          <w:t>Here</w:t>
-        </w:r>
-        <w:proofErr w:type="gramEnd"/>
       </w:hyperlink>
       <w:r>
         <w:rPr>
@@ -599,17 +651,13 @@
     <w:p>
       <w:pPr>
         <w:numPr>
-          <w:ilvl w:val="1"/>
+          <w:ilvl w:val="0"/>
           <w:numId w:val="6"/>
         </w:numPr>
-        <w:ind w:hanging="360"/>
         <w:contextualSpacing/>
       </w:pPr>
       <w:r>
-        <w:t>For older parti</w:t>
-      </w:r>
-      <w:r>
-        <w:t xml:space="preserve">cipants, we recommend </w:t>
+        <w:t xml:space="preserve">For older participants, we recommend </w:t>
       </w:r>
       <w:r>
         <w:rPr>
@@ -618,7 +666,7 @@
         </w:rPr>
         <w:t>“</w:t>
       </w:r>
-      <w:hyperlink r:id="rId16">
+      <w:hyperlink r:id="rId18">
         <w:r>
           <w:rPr>
             <w:i/>
@@ -677,13 +725,43 @@
         <w:rPr>
           <w:highlight w:val="white"/>
         </w:rPr>
-        <w:t>Explain ways technology</w:t>
+        <w:t>Explain ways</w:t>
       </w:r>
       <w:r>
         <w:rPr>
           <w:highlight w:val="white"/>
         </w:rPr>
-        <w:t xml:space="preserve"> impacts our lives, with examples both boys and girls will care about (Talk about saving lives, helping people, connecting people, etc.).</w:t>
+        <w:t xml:space="preserve"> that</w:t>
+      </w:r>
+      <w:r>
+        <w:rPr>
+          <w:highlight w:val="white"/>
+        </w:rPr>
+        <w:t xml:space="preserve"> technology impacts our lives, </w:t>
+      </w:r>
+      <w:r>
+        <w:rPr>
+          <w:highlight w:val="white"/>
+        </w:rPr>
+        <w:t xml:space="preserve">using </w:t>
+      </w:r>
+      <w:r>
+        <w:rPr>
+          <w:highlight w:val="white"/>
+        </w:rPr>
+        <w:t>examples both boys and girls will care about (</w:t>
+      </w:r>
+      <w:r>
+        <w:rPr>
+          <w:highlight w:val="white"/>
+        </w:rPr>
+        <w:t>e.g. t</w:t>
+      </w:r>
+      <w:r>
+        <w:rPr>
+          <w:highlight w:val="white"/>
+        </w:rPr>
+        <w:t>alk about saving lives, helping people, connecting people, etc.).</w:t>
       </w:r>
     </w:p>
     <w:p>
@@ -703,13 +781,7 @@
         <w:rPr>
           <w:highlight w:val="white"/>
         </w:rPr>
-        <w:t>3D printing is being used to create limbs for amputees; microchips to find lost pets; Skyping relatives who are far aw</w:t>
-      </w:r>
-      <w:r>
-        <w:rPr>
-          <w:highlight w:val="white"/>
-        </w:rPr>
-        <w:t xml:space="preserve">ay to keep in touch. </w:t>
+        <w:t xml:space="preserve">3D printing is being used to create limbs for amputees; microchips to find lost pets; Skyping relatives who are far away to keep in touch. </w:t>
       </w:r>
     </w:p>
     <w:p>
@@ -739,10 +811,7 @@
         <w:contextualSpacing/>
       </w:pPr>
       <w:r>
-        <w:t xml:space="preserve">Digital animation in movies like Inside Out, Shaun the </w:t>
-      </w:r>
-      <w:r>
-        <w:t xml:space="preserve">Sheep, Star Wars or Hunger Games; recording music with GarageBand on your computer, mobile banking. </w:t>
+        <w:t xml:space="preserve">Digital animation in movies like Inside Out, Shaun the Sheep, Star Wars or Hunger Games; recording music with GarageBand on your computer, mobile banking. </w:t>
       </w:r>
     </w:p>
     <w:p>
@@ -758,10 +827,9 @@
         </w:rPr>
       </w:pPr>
       <w:r>
+        <w:lastRenderedPageBreak/>
         <w:t xml:space="preserve">Express how </w:t>
       </w:r>
-      <w:bookmarkStart w:id="12" w:name="_GoBack"/>
-      <w:bookmarkEnd w:id="12"/>
       <w:r>
         <w:t>it's important to learn more about how technology works regardless of what career they want to go into.</w:t>
       </w:r>
@@ -776,10 +844,13 @@
         <w:contextualSpacing/>
       </w:pPr>
       <w:r>
-        <w:t>Farming (using data for watering and f</w:t>
-      </w:r>
-      <w:r>
-        <w:t xml:space="preserve">ertilizing), fashion (programmable LED dresses at NYFW 2015), medicine (using robots for surgery) </w:t>
+        <w:t xml:space="preserve">Farming (using data for watering and fertilizing), fashion (programmable LED dresses at </w:t>
+      </w:r>
+      <w:r>
+        <w:t xml:space="preserve">New York Fashion Week </w:t>
+      </w:r>
+      <w:r>
+        <w:t xml:space="preserve">2015), medicine (using robots for surgery) </w:t>
       </w:r>
     </w:p>
     <w:p>
@@ -819,15 +890,9 @@
         <w:rPr>
           <w:highlight w:val="white"/>
         </w:rPr>
-        <w:t>See tips for getting girls interested in compu</w:t>
-      </w:r>
-      <w:r>
-        <w:rPr>
-          <w:highlight w:val="white"/>
-        </w:rPr>
-        <w:t xml:space="preserve">ter science </w:t>
-      </w:r>
-      <w:hyperlink r:id="rId17">
+        <w:t xml:space="preserve">See tips for getting girls interested in computer science </w:t>
+      </w:r>
+      <w:hyperlink r:id="rId19">
         <w:r>
           <w:rPr>
             <w:color w:val="1155CC"/>
@@ -850,13 +915,12 @@
         <w:pStyle w:val="Heading3"/>
         <w:contextualSpacing w:val="0"/>
       </w:pPr>
-      <w:bookmarkStart w:id="13" w:name="h.blu9h94geswi" w:colFirst="0" w:colLast="0"/>
-      <w:bookmarkEnd w:id="13"/>
+      <w:bookmarkStart w:id="12" w:name="h.blu9h94geswi" w:colFirst="0" w:colLast="0"/>
+      <w:bookmarkEnd w:id="12"/>
       <w:r>
         <w:rPr>
           <w:color w:val="1E9FAD"/>
         </w:rPr>
-        <w:lastRenderedPageBreak/>
         <w:t>Direct participants to the activity (1 minute)</w:t>
       </w:r>
     </w:p>
@@ -872,7 +936,7 @@
       <w:r>
         <w:t xml:space="preserve">Write the tutorial link(s) you’ve chosen on a whiteboard. Find the link listed on the </w:t>
       </w:r>
-      <w:hyperlink r:id="rId18">
+      <w:hyperlink r:id="rId20">
         <w:r>
           <w:rPr>
             <w:color w:val="1155CC"/>
@@ -919,11 +983,17 @@
     </w:p>
     <w:p>
       <w:pPr>
+        <w:ind w:left="720"/>
+        <w:contextualSpacing/>
+      </w:pPr>
+    </w:p>
+    <w:p>
+      <w:pPr>
         <w:pStyle w:val="Heading2"/>
         <w:contextualSpacing w:val="0"/>
       </w:pPr>
-      <w:bookmarkStart w:id="14" w:name="h.5l4va3878uue" w:colFirst="0" w:colLast="0"/>
-      <w:bookmarkEnd w:id="14"/>
+      <w:bookmarkStart w:id="13" w:name="h.5l4va3878uue" w:colFirst="0" w:colLast="0"/>
+      <w:bookmarkEnd w:id="13"/>
       <w:r>
         <w:rPr>
           <w:color w:val="7665A0"/>
@@ -936,19 +1006,13 @@
         <w:pStyle w:val="Heading3"/>
         <w:contextualSpacing w:val="0"/>
       </w:pPr>
-      <w:bookmarkStart w:id="15" w:name="h.o0mqteea1jy" w:colFirst="0" w:colLast="0"/>
-      <w:bookmarkEnd w:id="15"/>
+      <w:bookmarkStart w:id="14" w:name="h.o0mqteea1jy" w:colFirst="0" w:colLast="0"/>
+      <w:bookmarkEnd w:id="14"/>
       <w:r>
         <w:rPr>
           <w:color w:val="1E9FAD"/>
         </w:rPr>
-        <w:t>Facilita</w:t>
-      </w:r>
-      <w:r>
-        <w:rPr>
-          <w:color w:val="1E9FAD"/>
-        </w:rPr>
-        <w:t>te and support participants to complete the tutorial, alone or in groups</w:t>
+        <w:t>Facilitate and support participants to complete the tutorial, alone or in groups</w:t>
       </w:r>
       <w:r>
         <w:t xml:space="preserve"> </w:t>
@@ -979,8 +1043,8 @@
         <w:ind w:right="300"/>
         <w:contextualSpacing w:val="0"/>
       </w:pPr>
-      <w:bookmarkStart w:id="16" w:name="h.5r5b45x1m86s" w:colFirst="0" w:colLast="0"/>
-      <w:bookmarkEnd w:id="16"/>
+      <w:bookmarkStart w:id="15" w:name="h.5r5b45x1m86s" w:colFirst="0" w:colLast="0"/>
+      <w:bookmarkEnd w:id="15"/>
       <w:r>
         <w:rPr>
           <w:rFonts w:ascii="Arial" w:eastAsia="Arial" w:hAnsi="Arial" w:cs="Arial"/>
@@ -1007,8 +1071,8 @@
           <w:highlight w:val="white"/>
         </w:rPr>
       </w:pPr>
-      <w:bookmarkStart w:id="17" w:name="h.i2ywvt8qqbn6" w:colFirst="0" w:colLast="0"/>
-      <w:bookmarkEnd w:id="17"/>
+      <w:bookmarkStart w:id="16" w:name="h.i2ywvt8qqbn6" w:colFirst="0" w:colLast="0"/>
+      <w:bookmarkEnd w:id="16"/>
       <w:r>
         <w:rPr>
           <w:rFonts w:ascii="Arial" w:eastAsia="Arial" w:hAnsi="Arial" w:cs="Arial"/>
@@ -1035,8 +1099,8 @@
           <w:highlight w:val="white"/>
         </w:rPr>
       </w:pPr>
-      <w:bookmarkStart w:id="18" w:name="h.8azs5qixl1yr" w:colFirst="0" w:colLast="0"/>
-      <w:bookmarkEnd w:id="18"/>
+      <w:bookmarkStart w:id="17" w:name="h.8azs5qixl1yr" w:colFirst="0" w:colLast="0"/>
+      <w:bookmarkEnd w:id="17"/>
       <w:r>
         <w:rPr>
           <w:rFonts w:ascii="Arial" w:eastAsia="Arial" w:hAnsi="Arial" w:cs="Arial"/>
@@ -1063,8 +1127,8 @@
           <w:highlight w:val="white"/>
         </w:rPr>
       </w:pPr>
-      <w:bookmarkStart w:id="19" w:name="h.t8sk7swa82m4" w:colFirst="0" w:colLast="0"/>
-      <w:bookmarkEnd w:id="19"/>
+      <w:bookmarkStart w:id="18" w:name="h.t8sk7swa82m4" w:colFirst="0" w:colLast="0"/>
+      <w:bookmarkEnd w:id="18"/>
       <w:r>
         <w:rPr>
           <w:rFonts w:ascii="Arial" w:eastAsia="Arial" w:hAnsi="Arial" w:cs="Arial"/>
@@ -1072,16 +1136,7 @@
           <w:szCs w:val="22"/>
           <w:highlight w:val="white"/>
         </w:rPr>
-        <w:t>“Learning to progr</w:t>
-      </w:r>
-      <w:r>
-        <w:rPr>
-          <w:rFonts w:ascii="Arial" w:eastAsia="Arial" w:hAnsi="Arial" w:cs="Arial"/>
-          <w:sz w:val="22"/>
-          <w:szCs w:val="22"/>
-          <w:highlight w:val="white"/>
-        </w:rPr>
-        <w:t>am is like learning a new language; you won’t be fluent right away.”</w:t>
+        <w:t>“Learning to program is like learning a new language; you won’t be fluent right away.”</w:t>
       </w:r>
     </w:p>
     <w:p/>
@@ -1117,8 +1172,8 @@
           <w:szCs w:val="22"/>
         </w:rPr>
       </w:pPr>
-      <w:bookmarkStart w:id="20" w:name="h.p56bupcbunz2" w:colFirst="0" w:colLast="0"/>
-      <w:bookmarkEnd w:id="20"/>
+      <w:bookmarkStart w:id="19" w:name="h.p56bupcbunz2" w:colFirst="0" w:colLast="0"/>
+      <w:bookmarkEnd w:id="19"/>
       <w:r>
         <w:rPr>
           <w:rFonts w:ascii="Arial" w:eastAsia="Arial" w:hAnsi="Arial" w:cs="Arial"/>
@@ -1128,7 +1183,7 @@
         </w:rPr>
         <w:t xml:space="preserve">Participants can see all tutorials and try another Hour of Code activity at </w:t>
       </w:r>
-      <w:hyperlink r:id="rId19">
+      <w:hyperlink r:id="rId21">
         <w:r>
           <w:rPr>
             <w:rFonts w:ascii="Arial" w:eastAsia="Arial" w:hAnsi="Arial" w:cs="Arial"/>
@@ -1140,7 +1195,7 @@
           <w:t>code.org/learn</w:t>
         </w:r>
       </w:hyperlink>
-      <w:hyperlink r:id="rId20"/>
+      <w:hyperlink r:id="rId22"/>
     </w:p>
     <w:p>
       <w:pPr>
@@ -1158,8 +1213,8 @@
           <w:highlight w:val="white"/>
         </w:rPr>
       </w:pPr>
-      <w:bookmarkStart w:id="21" w:name="h.vp0689kq5vfn" w:colFirst="0" w:colLast="0"/>
-      <w:bookmarkEnd w:id="21"/>
+      <w:bookmarkStart w:id="20" w:name="h.vp0689kq5vfn" w:colFirst="0" w:colLast="0"/>
+      <w:bookmarkEnd w:id="20"/>
       <w:r>
         <w:rPr>
           <w:rFonts w:ascii="Arial" w:eastAsia="Arial" w:hAnsi="Arial" w:cs="Arial"/>
@@ -1167,36 +1222,24 @@
           <w:szCs w:val="22"/>
           <w:highlight w:val="white"/>
         </w:rPr>
-        <w:t xml:space="preserve">Or, ask those who finish early </w:t>
-      </w:r>
-      <w:proofErr w:type="gramStart"/>
-      <w:r>
-        <w:rPr>
-          <w:rFonts w:ascii="Arial" w:eastAsia="Arial" w:hAnsi="Arial" w:cs="Arial"/>
-          <w:sz w:val="22"/>
-          <w:szCs w:val="22"/>
+        <w:t>Or, ask those who finish early to help a friend who is having trouble with the activity.</w:t>
+      </w:r>
+    </w:p>
+    <w:p>
+      <w:pPr>
+        <w:ind w:left="1080"/>
+        <w:rPr>
           <w:highlight w:val="white"/>
         </w:rPr>
-        <w:t>to help</w:t>
-      </w:r>
-      <w:proofErr w:type="gramEnd"/>
-      <w:r>
-        <w:rPr>
-          <w:rFonts w:ascii="Arial" w:eastAsia="Arial" w:hAnsi="Arial" w:cs="Arial"/>
-          <w:sz w:val="22"/>
-          <w:szCs w:val="22"/>
-          <w:highlight w:val="white"/>
-        </w:rPr>
-        <w:t xml:space="preserve"> a friend who is having trouble with the activity.</w:t>
-      </w:r>
+      </w:pPr>
     </w:p>
     <w:p>
       <w:pPr>
         <w:pStyle w:val="Heading2"/>
         <w:contextualSpacing w:val="0"/>
       </w:pPr>
-      <w:bookmarkStart w:id="22" w:name="h.eqrjyq6cff9o" w:colFirst="0" w:colLast="0"/>
-      <w:bookmarkEnd w:id="22"/>
+      <w:bookmarkStart w:id="21" w:name="h.eqrjyq6cff9o" w:colFirst="0" w:colLast="0"/>
+      <w:bookmarkEnd w:id="21"/>
       <w:r>
         <w:rPr>
           <w:color w:val="7665A0"/>
@@ -1209,8 +1252,8 @@
         <w:pStyle w:val="Heading3"/>
         <w:contextualSpacing w:val="0"/>
       </w:pPr>
-      <w:bookmarkStart w:id="23" w:name="h.bdwb3xjfdmf7" w:colFirst="0" w:colLast="0"/>
-      <w:bookmarkEnd w:id="23"/>
+      <w:bookmarkStart w:id="22" w:name="h.bdwb3xjfdmf7" w:colFirst="0" w:colLast="0"/>
+      <w:bookmarkEnd w:id="22"/>
       <w:r>
         <w:rPr>
           <w:color w:val="1E9FAD"/>
@@ -1243,7 +1286,7 @@
       <w:r>
         <w:t xml:space="preserve">Celebrate and </w:t>
       </w:r>
-      <w:hyperlink r:id="rId21">
+      <w:hyperlink r:id="rId23">
         <w:r>
           <w:rPr>
             <w:color w:val="1155CC"/>
@@ -1267,23 +1310,7 @@
         <w:contextualSpacing/>
       </w:pPr>
       <w:r>
-        <w:t>Share photos and videos of your Hour of Code event on social media. Use #</w:t>
-      </w:r>
-      <w:proofErr w:type="spellStart"/>
-      <w:r>
-        <w:t>HourOfCode</w:t>
-      </w:r>
-      <w:proofErr w:type="spellEnd"/>
-      <w:r>
-        <w:t xml:space="preserve"> and @</w:t>
-      </w:r>
-      <w:proofErr w:type="spellStart"/>
-      <w:r>
-        <w:t>codeorg</w:t>
-      </w:r>
-      <w:proofErr w:type="spellEnd"/>
-      <w:r>
-        <w:t xml:space="preserve"> so we can highlight your success, too!</w:t>
+        <w:t>Share photos and videos of your Hour of Code event on social media. Use #HourOfCode and @codeorg so we can highlight your success, too!</w:t>
       </w:r>
     </w:p>
     <w:p>
@@ -1291,19 +1318,13 @@
         <w:pStyle w:val="Heading3"/>
         <w:contextualSpacing w:val="0"/>
       </w:pPr>
-      <w:bookmarkStart w:id="24" w:name="h.vzplge3aioil" w:colFirst="0" w:colLast="0"/>
-      <w:bookmarkEnd w:id="24"/>
+      <w:bookmarkStart w:id="23" w:name="h.vzplge3aioil" w:colFirst="0" w:colLast="0"/>
+      <w:bookmarkEnd w:id="23"/>
       <w:r>
         <w:rPr>
           <w:color w:val="1E9FAD"/>
         </w:rPr>
-        <w:t>Other ideas for reflection &amp;</w:t>
-      </w:r>
-      <w:r>
-        <w:rPr>
-          <w:color w:val="1E9FAD"/>
-        </w:rPr>
-        <w:t xml:space="preserve"> celebration</w:t>
+        <w:t>Other ideas for reflection &amp; celebration</w:t>
       </w:r>
     </w:p>
     <w:p>
@@ -1315,13 +1336,8 @@
         <w:ind w:hanging="360"/>
         <w:contextualSpacing/>
       </w:pPr>
-      <w:proofErr w:type="gramStart"/>
-      <w:r>
-        <w:t>Do a gallery</w:t>
-      </w:r>
-      <w:proofErr w:type="gramEnd"/>
-      <w:r>
-        <w:t xml:space="preserve"> walk so participants can see each other’s work.</w:t>
+      <w:r>
+        <w:t>Do a gallery walk so participants can see each other’s work.</w:t>
       </w:r>
     </w:p>
     <w:p>
@@ -1334,7 +1350,18 @@
         <w:contextualSpacing/>
       </w:pPr>
       <w:r>
-        <w:t xml:space="preserve">Do a “Think-Pair-Share” to allow participants to reflect individually, discuss with a partner and share out as a group. </w:t>
+        <w:t>Do a “</w:t>
+      </w:r>
+      <w:hyperlink r:id="rId24" w:history="1">
+        <w:r>
+          <w:rPr>
+            <w:rStyle w:val="Hyperlink"/>
+          </w:rPr>
+          <w:t>Think-Pair-Share</w:t>
+        </w:r>
+      </w:hyperlink>
+      <w:r>
+        <w:t xml:space="preserve">” to allow participants to reflect individually, discuss with a partner and share out as a group. </w:t>
       </w:r>
     </w:p>
     <w:p>
@@ -1347,9 +1374,10 @@
         <w:contextualSpacing/>
       </w:pPr>
       <w:r>
+        <w:lastRenderedPageBreak/>
         <w:t xml:space="preserve">Let participants know they can continue to learn at </w:t>
       </w:r>
-      <w:hyperlink r:id="rId22">
+      <w:hyperlink r:id="rId25">
         <w:r>
           <w:rPr>
             <w:color w:val="1155CC"/>
@@ -1364,11 +1392,17 @@
     </w:p>
     <w:p>
       <w:pPr>
+        <w:ind w:left="720"/>
+        <w:contextualSpacing/>
+      </w:pPr>
+    </w:p>
+    <w:p>
+      <w:pPr>
         <w:pStyle w:val="Heading2"/>
         <w:contextualSpacing w:val="0"/>
       </w:pPr>
-      <w:bookmarkStart w:id="25" w:name="h.4dzws3rvrh67" w:colFirst="0" w:colLast="0"/>
-      <w:bookmarkEnd w:id="25"/>
+      <w:bookmarkStart w:id="24" w:name="h.4dzws3rvrh67" w:colFirst="0" w:colLast="0"/>
+      <w:bookmarkEnd w:id="24"/>
       <w:r>
         <w:rPr>
           <w:color w:val="7665A0"/>
@@ -1381,8 +1415,8 @@
         <w:pStyle w:val="Heading3"/>
         <w:contextualSpacing w:val="0"/>
       </w:pPr>
-      <w:bookmarkStart w:id="26" w:name="h.d0d3mi7ibx51" w:colFirst="0" w:colLast="0"/>
-      <w:bookmarkEnd w:id="26"/>
+      <w:bookmarkStart w:id="25" w:name="h.d0d3mi7ibx51" w:colFirst="0" w:colLast="0"/>
+      <w:bookmarkEnd w:id="25"/>
       <w:r>
         <w:rPr>
           <w:color w:val="1E9FAD"/>
@@ -1391,13 +1425,8 @@
       </w:r>
     </w:p>
     <w:p>
-      <w:proofErr w:type="gramStart"/>
-      <w:r>
-        <w:t>Time permitting, challenge participants to reflect on the day’s activities and continue their learning.</w:t>
-      </w:r>
-      <w:proofErr w:type="gramEnd"/>
-      <w:r>
-        <w:t xml:space="preserve"> Consider:</w:t>
+      <w:r>
+        <w:t>Time permitting, challenge participants to reflect on the day’s activities and continue their learning. Consider:</w:t>
       </w:r>
     </w:p>
     <w:p>
@@ -1416,12 +1445,9 @@
         <w:t>Exit Ticket.</w:t>
       </w:r>
       <w:r>
-        <w:t xml:space="preserve"> Have participa</w:t>
-      </w:r>
-      <w:r>
-        <w:t xml:space="preserve">nts complete an </w:t>
-      </w:r>
-      <w:hyperlink r:id="rId23">
+        <w:t xml:space="preserve"> Have participants complete an </w:t>
+      </w:r>
+      <w:hyperlink r:id="rId26">
         <w:r>
           <w:rPr>
             <w:color w:val="1155CC"/>
@@ -1450,10 +1476,7 @@
         <w:t>Flip your classroom</w:t>
       </w:r>
       <w:r>
-        <w:t>. Challenge participants to pick one of the tu</w:t>
-      </w:r>
-      <w:r>
-        <w:t>torials they didn’t complete today, but that one of their friends did, and try to do it on their own at home.</w:t>
+        <w:t>. Challenge participants to pick one of the tutorials they didn’t complete today, but that one of their friends did, and try to do it on their own at home.</w:t>
       </w:r>
     </w:p>
     <w:p>
@@ -1469,19 +1492,10 @@
         <w:rPr>
           <w:b/>
         </w:rPr>
-        <w:lastRenderedPageBreak/>
         <w:t>Writing prompt.</w:t>
       </w:r>
       <w:r>
-        <w:t xml:space="preserve"> Have </w:t>
-      </w:r>
-      <w:proofErr w:type="gramStart"/>
-      <w:r>
-        <w:t>students</w:t>
-      </w:r>
-      <w:proofErr w:type="gramEnd"/>
-      <w:r>
-        <w:t xml:space="preserve"> journal at home about what they learned and how it made them feel.</w:t>
+        <w:t xml:space="preserve"> Have students journal about what they learned and how it made them feel.</w:t>
       </w:r>
     </w:p>
     <w:p/>
@@ -1490,8 +1504,8 @@
         <w:pStyle w:val="Heading2"/>
         <w:contextualSpacing w:val="0"/>
       </w:pPr>
-      <w:bookmarkStart w:id="27" w:name="h.a0iwfcw7qzbb" w:colFirst="0" w:colLast="0"/>
-      <w:bookmarkEnd w:id="27"/>
+      <w:bookmarkStart w:id="26" w:name="h.a0iwfcw7qzbb" w:colFirst="0" w:colLast="0"/>
+      <w:bookmarkEnd w:id="26"/>
       <w:r>
         <w:rPr>
           <w:color w:val="7665A0"/>
@@ -1501,10 +1515,7 @@
     </w:p>
     <w:p>
       <w:r>
-        <w:t>There are many ways to go Beyond</w:t>
-      </w:r>
-      <w:r>
-        <w:t xml:space="preserve"> an Hour of Code:</w:t>
+        <w:t>There are many ways to go Beyond an Hour of Code:</w:t>
       </w:r>
     </w:p>
     <w:p/>
@@ -1520,7 +1531,7 @@
       <w:r>
         <w:t xml:space="preserve">Explore other curricula </w:t>
       </w:r>
-      <w:hyperlink r:id="rId24">
+      <w:hyperlink r:id="rId27">
         <w:r>
           <w:rPr>
             <w:color w:val="1155CC"/>
@@ -1543,9 +1554,39 @@
         <w:contextualSpacing/>
       </w:pPr>
       <w:r>
-        <w:t xml:space="preserve">Teach the </w:t>
-      </w:r>
-      <w:hyperlink r:id="rId25">
+        <w:t xml:space="preserve">Check out the Afterschool Alliance’s </w:t>
+      </w:r>
+      <w:hyperlink r:id="rId28" w:history="1">
+        <w:r>
+          <w:rPr>
+            <w:rStyle w:val="Hyperlink"/>
+          </w:rPr>
+          <w:t>computer science webpage</w:t>
+        </w:r>
+      </w:hyperlink>
+      <w:r>
+        <w:t>, for resources and curriculum specific to the out-of-school time environment.</w:t>
+      </w:r>
+    </w:p>
+    <w:p>
+      <w:pPr>
+        <w:numPr>
+          <w:ilvl w:val="0"/>
+          <w:numId w:val="10"/>
+        </w:numPr>
+        <w:ind w:hanging="360"/>
+        <w:contextualSpacing/>
+      </w:pPr>
+      <w:r>
+        <w:t xml:space="preserve">If you’re working with youth in grades K to 5, </w:t>
+      </w:r>
+      <w:r>
+        <w:t>try</w:t>
+      </w:r>
+      <w:r>
+        <w:t xml:space="preserve"> the </w:t>
+      </w:r>
+      <w:hyperlink r:id="rId29">
         <w:r>
           <w:rPr>
             <w:color w:val="1155CC"/>
@@ -1557,7 +1598,7 @@
       <w:r>
         <w:t xml:space="preserve"> courses. Code.org offers </w:t>
       </w:r>
-      <w:hyperlink r:id="rId26">
+      <w:hyperlink r:id="rId30">
         <w:r>
           <w:rPr>
             <w:color w:val="1155CC"/>
@@ -1569,7 +1610,7 @@
       <w:r>
         <w:t xml:space="preserve"> for these courses, </w:t>
       </w:r>
-      <w:hyperlink r:id="rId27">
+      <w:hyperlink r:id="rId31">
         <w:r>
           <w:rPr>
             <w:color w:val="1155CC"/>
@@ -1581,7 +1622,7 @@
       <w:r>
         <w:t xml:space="preserve"> or </w:t>
       </w:r>
-      <w:hyperlink r:id="rId28">
+      <w:hyperlink r:id="rId32">
         <w:r>
           <w:rPr>
             <w:color w:val="1155CC"/>
@@ -1604,10 +1645,7 @@
         <w:contextualSpacing/>
       </w:pPr>
       <w:r>
-        <w:t>Invite a computer science expert to your</w:t>
-      </w:r>
-      <w:r>
-        <w:t xml:space="preserve"> class.</w:t>
+        <w:t>Invite a computer science expert to your class.</w:t>
       </w:r>
       <w:r>
         <w:rPr>
@@ -1615,23 +1653,34 @@
         </w:rPr>
         <w:t xml:space="preserve"> </w:t>
       </w:r>
-      <w:hyperlink r:id="rId29">
+      <w:hyperlink r:id="rId33">
         <w:r>
           <w:rPr>
             <w:color w:val="1155CC"/>
             <w:u w:val="single"/>
           </w:rPr>
-          <w:t>Sign up for a virtual classroom</w:t>
+          <w:t>Sign up for a virtual speaker</w:t>
         </w:r>
       </w:hyperlink>
-      <w:r>
-        <w:t>.</w:t>
+      <w:ins w:id="27" w:author="Joseph Jon Lanthier" w:date="2016-11-01T12:37:00Z">
+        <w:r>
+          <w:rPr>
+            <w:color w:val="1155CC"/>
+            <w:u w:val="single"/>
+          </w:rPr>
+          <w:t xml:space="preserve"> </w:t>
+        </w:r>
+      </w:ins>
+      <w:bookmarkStart w:id="28" w:name="_GoBack"/>
+      <w:bookmarkEnd w:id="28"/>
+      <w:r>
+        <w:t>through Microsoft’s “Skype in the Classroom” initiative.</w:t>
       </w:r>
     </w:p>
     <w:p/>
     <w:sectPr>
-      <w:headerReference w:type="default" r:id="rId30"/>
-      <w:footerReference w:type="default" r:id="rId31"/>
+      <w:headerReference w:type="default" r:id="rId34"/>
+      <w:footerReference w:type="default" r:id="rId35"/>
       <w:pgSz w:w="12240" w:h="15840"/>
       <w:pgMar w:top="1440" w:right="1440" w:bottom="1440" w:left="1440" w:header="720" w:footer="720" w:gutter="0"/>
       <w:pgNumType w:start="1"/>
@@ -1641,8 +1690,15 @@
 </w:document>
 </file>
 
+<file path=word/commentsExtended.xml><?xml version="1.0" encoding="utf-8"?>
+<w15:commentsEx xmlns:wpc="http://schemas.microsoft.com/office/word/2010/wordprocessingCanvas" xmlns:cx="http://schemas.microsoft.com/office/drawing/2014/chartex" xmlns:cx1="http://schemas.microsoft.com/office/drawing/2015/9/8/chartex" xmlns:mc="http://schemas.openxmlformats.org/markup-compatibility/2006" xmlns:o="urn:schemas-microsoft-com:office:office" xmlns:r="http://schemas.openxmlformats.org/officeDocument/2006/relationships" xmlns:m="http://schemas.openxmlformats.org/officeDocument/2006/math" xmlns:v="urn:schemas-microsoft-com:vml" xmlns:wp14="http://schemas.microsoft.com/office/word/2010/wordprocessingDrawing" xmlns:wp="http://schemas.openxmlformats.org/drawingml/2006/wordprocessingDrawing" xmlns:w10="urn:schemas-microsoft-com:office:word" xmlns:w="http://schemas.openxmlformats.org/wordprocessingml/2006/main" xmlns:w14="http://schemas.microsoft.com/office/word/2010/wordml" xmlns:w15="http://schemas.microsoft.com/office/word/2012/wordml" xmlns:w16se="http://schemas.microsoft.com/office/word/2015/wordml/symex" xmlns:wpg="http://schemas.microsoft.com/office/word/2010/wordprocessingGroup" xmlns:wpi="http://schemas.microsoft.com/office/word/2010/wordprocessingInk" xmlns:wne="http://schemas.microsoft.com/office/word/2006/wordml" xmlns:wps="http://schemas.microsoft.com/office/word/2010/wordprocessingShape" mc:Ignorable="w14 w15 w16se wp14">
+  <w15:commentEx w15:paraId="6BD22225" w15:done="0"/>
+  <w15:commentEx w15:paraId="69CC3AC5" w15:done="0"/>
+</w15:commentsEx>
+</file>
+
 <file path=word/endnotes.xml><?xml version="1.0" encoding="utf-8"?>
-<w:endnotes xmlns:wpc="http://schemas.microsoft.com/office/word/2010/wordprocessingCanvas" xmlns:mc="http://schemas.openxmlformats.org/markup-compatibility/2006" xmlns:o="urn:schemas-microsoft-com:office:office" xmlns:r="http://schemas.openxmlformats.org/officeDocument/2006/relationships" xmlns:m="http://schemas.openxmlformats.org/officeDocument/2006/math" xmlns:v="urn:schemas-microsoft-com:vml" xmlns:wp14="http://schemas.microsoft.com/office/word/2010/wordprocessingDrawing" xmlns:wp="http://schemas.openxmlformats.org/drawingml/2006/wordprocessingDrawing" xmlns:w10="urn:schemas-microsoft-com:office:word" xmlns:w="http://schemas.openxmlformats.org/wordprocessingml/2006/main" xmlns:w14="http://schemas.microsoft.com/office/word/2010/wordml" xmlns:wpg="http://schemas.microsoft.com/office/word/2010/wordprocessingGroup" xmlns:wpi="http://schemas.microsoft.com/office/word/2010/wordprocessingInk" xmlns:wne="http://schemas.microsoft.com/office/word/2006/wordml" xmlns:wps="http://schemas.microsoft.com/office/word/2010/wordprocessingShape" mc:Ignorable="w14 wp14">
+<w:endnotes xmlns:wpc="http://schemas.microsoft.com/office/word/2010/wordprocessingCanvas" xmlns:mo="http://schemas.microsoft.com/office/mac/office/2008/main" xmlns:mc="http://schemas.openxmlformats.org/markup-compatibility/2006" xmlns:mv="urn:schemas-microsoft-com:mac:vml" xmlns:o="urn:schemas-microsoft-com:office:office" xmlns:r="http://schemas.openxmlformats.org/officeDocument/2006/relationships" xmlns:m="http://schemas.openxmlformats.org/officeDocument/2006/math" xmlns:v="urn:schemas-microsoft-com:vml" xmlns:wp14="http://schemas.microsoft.com/office/word/2010/wordprocessingDrawing" xmlns:wp="http://schemas.openxmlformats.org/drawingml/2006/wordprocessingDrawing" xmlns:w10="urn:schemas-microsoft-com:office:word" xmlns:w="http://schemas.openxmlformats.org/wordprocessingml/2006/main" xmlns:w14="http://schemas.microsoft.com/office/word/2010/wordml" xmlns:wpg="http://schemas.microsoft.com/office/word/2010/wordprocessingGroup" xmlns:wpi="http://schemas.microsoft.com/office/word/2010/wordprocessingInk" xmlns:wne="http://schemas.microsoft.com/office/word/2006/wordml" xmlns:wps="http://schemas.microsoft.com/office/word/2010/wordprocessingShape" mc:Ignorable="w14 wp14">
   <w:endnote w:type="separator" w:id="-1">
     <w:p>
       <w:pPr>
@@ -1667,61 +1723,28 @@
 </file>
 
 <file path=word/footer1.xml><?xml version="1.0" encoding="utf-8"?>
-<w:ftr xmlns:wpc="http://schemas.microsoft.com/office/word/2010/wordprocessingCanvas" xmlns:mc="http://schemas.openxmlformats.org/markup-compatibility/2006" xmlns:o="urn:schemas-microsoft-com:office:office" xmlns:r="http://schemas.openxmlformats.org/officeDocument/2006/relationships" xmlns:m="http://schemas.openxmlformats.org/officeDocument/2006/math" xmlns:v="urn:schemas-microsoft-com:vml" xmlns:wp14="http://schemas.microsoft.com/office/word/2010/wordprocessingDrawing" xmlns:wp="http://schemas.openxmlformats.org/drawingml/2006/wordprocessingDrawing" xmlns:w10="urn:schemas-microsoft-com:office:word" xmlns:w="http://schemas.openxmlformats.org/wordprocessingml/2006/main" xmlns:w14="http://schemas.microsoft.com/office/word/2010/wordml" xmlns:wpg="http://schemas.microsoft.com/office/word/2010/wordprocessingGroup" xmlns:wpi="http://schemas.microsoft.com/office/word/2010/wordprocessingInk" xmlns:wne="http://schemas.microsoft.com/office/word/2006/wordml" xmlns:wps="http://schemas.microsoft.com/office/word/2010/wordprocessingShape" mc:Ignorable="w14 wp14">
+<w:ftr xmlns:wpc="http://schemas.microsoft.com/office/word/2010/wordprocessingCanvas" xmlns:mo="http://schemas.microsoft.com/office/mac/office/2008/main" xmlns:mc="http://schemas.openxmlformats.org/markup-compatibility/2006" xmlns:mv="urn:schemas-microsoft-com:mac:vml" xmlns:o="urn:schemas-microsoft-com:office:office" xmlns:r="http://schemas.openxmlformats.org/officeDocument/2006/relationships" xmlns:m="http://schemas.openxmlformats.org/officeDocument/2006/math" xmlns:v="urn:schemas-microsoft-com:vml" xmlns:wp14="http://schemas.microsoft.com/office/word/2010/wordprocessingDrawing" xmlns:wp="http://schemas.openxmlformats.org/drawingml/2006/wordprocessingDrawing" xmlns:w10="urn:schemas-microsoft-com:office:word" xmlns:w="http://schemas.openxmlformats.org/wordprocessingml/2006/main" xmlns:w14="http://schemas.microsoft.com/office/word/2010/wordml" xmlns:wpg="http://schemas.microsoft.com/office/word/2010/wordprocessingGroup" xmlns:wpi="http://schemas.microsoft.com/office/word/2010/wordprocessingInk" xmlns:wne="http://schemas.microsoft.com/office/word/2006/wordml" xmlns:wps="http://schemas.microsoft.com/office/word/2010/wordprocessingShape" mc:Ignorable="w14 wp14">
   <w:p>
     <w:pPr>
-      <w:ind w:left="1440"/>
-      <w:jc w:val="center"/>
+      <w:ind w:left="4320"/>
+      <w:jc w:val="right"/>
+      <w:rPr>
+        <w:color w:val="31849B" w:themeColor="accent5" w:themeShade="BF"/>
+      </w:rPr>
     </w:pPr>
     <w:r>
       <w:rPr>
-        <w:color w:val="FF9900"/>
-      </w:rPr>
-      <w:t xml:space="preserve">                                                      </w:t>
-    </w:r>
-    <w:r>
-      <w:rPr>
-        <w:color w:val="1E9FAD"/>
-      </w:rPr>
-      <w:t xml:space="preserve">    </w:t>
-    </w:r>
-    <w:r>
-      <w:rPr>
-        <w:b/>
-        <w:color w:val="FFC459"/>
-      </w:rPr>
-      <w:t xml:space="preserve"> </w:t>
-    </w:r>
-    <w:r>
-      <w:rPr>
-        <w:color w:val="FFC459"/>
-        <w:sz w:val="20"/>
-        <w:szCs w:val="20"/>
-      </w:rPr>
-      <w:t>#</w:t>
-    </w:r>
-    <w:proofErr w:type="spellStart"/>
-    <w:r>
-      <w:rPr>
-        <w:color w:val="FFC459"/>
-        <w:sz w:val="20"/>
-        <w:szCs w:val="20"/>
-      </w:rPr>
-      <w:t>HourofCode</w:t>
-    </w:r>
-    <w:proofErr w:type="spellEnd"/>
-    <w:r>
-      <w:rPr>
         <w:noProof/>
+        <w:color w:val="31849B" w:themeColor="accent5" w:themeShade="BF"/>
       </w:rPr>
       <w:drawing>
-        <wp:anchor distT="114300" distB="114300" distL="114300" distR="114300" simplePos="0" relativeHeight="251658240" behindDoc="0" locked="0" layoutInCell="0" hidden="0" allowOverlap="0">
+        <wp:anchor distT="114300" distB="114300" distL="114300" distR="114300" simplePos="0" relativeHeight="251658752" behindDoc="0" locked="0" layoutInCell="0" hidden="0" allowOverlap="0" wp14:anchorId="724F8EC7" wp14:editId="71256E30">
           <wp:simplePos x="0" y="0"/>
           <wp:positionH relativeFrom="margin">
             <wp:posOffset>0</wp:posOffset>
           </wp:positionH>
           <wp:positionV relativeFrom="paragraph">
-            <wp:posOffset>66675</wp:posOffset>
+            <wp:posOffset>36195</wp:posOffset>
           </wp:positionV>
           <wp:extent cx="2319338" cy="364128"/>
           <wp:effectExtent l="0" t="0" r="0" b="0"/>
@@ -1758,14 +1781,44 @@
         </wp:anchor>
       </w:drawing>
     </w:r>
-  </w:p>
-  <w:p>
-    <w:pPr>
-      <w:jc w:val="right"/>
-    </w:pPr>
     <w:r>
       <w:rPr>
+        <w:color w:val="FF9900"/>
+      </w:rPr>
+      <w:t xml:space="preserve">                                                      </w:t>
+    </w:r>
+    <w:r>
+      <w:rPr>
+        <w:color w:val="1E9FAD"/>
+      </w:rPr>
+      <w:t xml:space="preserve">    </w:t>
+    </w:r>
+    <w:r>
+      <w:rPr>
+        <w:b/>
         <w:color w:val="FFC459"/>
+      </w:rPr>
+      <w:t xml:space="preserve"> </w:t>
+    </w:r>
+    <w:r>
+      <w:rPr>
+        <w:color w:val="31849B" w:themeColor="accent5" w:themeShade="BF"/>
+        <w:sz w:val="20"/>
+        <w:szCs w:val="20"/>
+      </w:rPr>
+      <w:t>#HourofCode</w:t>
+    </w:r>
+    <w:r>
+      <w:rPr>
+        <w:color w:val="31849B" w:themeColor="accent5" w:themeShade="BF"/>
+        <w:sz w:val="20"/>
+        <w:szCs w:val="20"/>
+      </w:rPr>
+      <w:t xml:space="preserve"> </w:t>
+    </w:r>
+    <w:r>
+      <w:rPr>
+        <w:color w:val="31849B" w:themeColor="accent5" w:themeShade="BF"/>
         <w:sz w:val="20"/>
         <w:szCs w:val="20"/>
       </w:rPr>
@@ -1776,7 +1829,7 @@
 </file>
 
 <file path=word/footnotes.xml><?xml version="1.0" encoding="utf-8"?>
-<w:footnotes xmlns:wpc="http://schemas.microsoft.com/office/word/2010/wordprocessingCanvas" xmlns:mc="http://schemas.openxmlformats.org/markup-compatibility/2006" xmlns:o="urn:schemas-microsoft-com:office:office" xmlns:r="http://schemas.openxmlformats.org/officeDocument/2006/relationships" xmlns:m="http://schemas.openxmlformats.org/officeDocument/2006/math" xmlns:v="urn:schemas-microsoft-com:vml" xmlns:wp14="http://schemas.microsoft.com/office/word/2010/wordprocessingDrawing" xmlns:wp="http://schemas.openxmlformats.org/drawingml/2006/wordprocessingDrawing" xmlns:w10="urn:schemas-microsoft-com:office:word" xmlns:w="http://schemas.openxmlformats.org/wordprocessingml/2006/main" xmlns:w14="http://schemas.microsoft.com/office/word/2010/wordml" xmlns:wpg="http://schemas.microsoft.com/office/word/2010/wordprocessingGroup" xmlns:wpi="http://schemas.microsoft.com/office/word/2010/wordprocessingInk" xmlns:wne="http://schemas.microsoft.com/office/word/2006/wordml" xmlns:wps="http://schemas.microsoft.com/office/word/2010/wordprocessingShape" mc:Ignorable="w14 wp14">
+<w:footnotes xmlns:wpc="http://schemas.microsoft.com/office/word/2010/wordprocessingCanvas" xmlns:mo="http://schemas.microsoft.com/office/mac/office/2008/main" xmlns:mc="http://schemas.openxmlformats.org/markup-compatibility/2006" xmlns:mv="urn:schemas-microsoft-com:mac:vml" xmlns:o="urn:schemas-microsoft-com:office:office" xmlns:r="http://schemas.openxmlformats.org/officeDocument/2006/relationships" xmlns:m="http://schemas.openxmlformats.org/officeDocument/2006/math" xmlns:v="urn:schemas-microsoft-com:vml" xmlns:wp14="http://schemas.microsoft.com/office/word/2010/wordprocessingDrawing" xmlns:wp="http://schemas.openxmlformats.org/drawingml/2006/wordprocessingDrawing" xmlns:w10="urn:schemas-microsoft-com:office:word" xmlns:w="http://schemas.openxmlformats.org/wordprocessingml/2006/main" xmlns:w14="http://schemas.microsoft.com/office/word/2010/wordml" xmlns:wpg="http://schemas.microsoft.com/office/word/2010/wordprocessingGroup" xmlns:wpi="http://schemas.microsoft.com/office/word/2010/wordprocessingInk" xmlns:wne="http://schemas.microsoft.com/office/word/2006/wordml" xmlns:wps="http://schemas.microsoft.com/office/word/2010/wordprocessingShape" mc:Ignorable="w14 wp14">
   <w:footnote w:type="separator" w:id="-1">
     <w:p>
       <w:pPr>
@@ -1801,27 +1854,53 @@
 </file>
 
 <file path=word/header1.xml><?xml version="1.0" encoding="utf-8"?>
-<w:hdr xmlns:wpc="http://schemas.microsoft.com/office/word/2010/wordprocessingCanvas" xmlns:mc="http://schemas.openxmlformats.org/markup-compatibility/2006" xmlns:o="urn:schemas-microsoft-com:office:office" xmlns:r="http://schemas.openxmlformats.org/officeDocument/2006/relationships" xmlns:m="http://schemas.openxmlformats.org/officeDocument/2006/math" xmlns:v="urn:schemas-microsoft-com:vml" xmlns:wp14="http://schemas.microsoft.com/office/word/2010/wordprocessingDrawing" xmlns:wp="http://schemas.openxmlformats.org/drawingml/2006/wordprocessingDrawing" xmlns:w10="urn:schemas-microsoft-com:office:word" xmlns:w="http://schemas.openxmlformats.org/wordprocessingml/2006/main" xmlns:w14="http://schemas.microsoft.com/office/word/2010/wordml" xmlns:wpg="http://schemas.microsoft.com/office/word/2010/wordprocessingGroup" xmlns:wpi="http://schemas.microsoft.com/office/word/2010/wordprocessingInk" xmlns:wne="http://schemas.microsoft.com/office/word/2006/wordml" xmlns:wps="http://schemas.microsoft.com/office/word/2010/wordprocessingShape" mc:Ignorable="w14 wp14">
+<w:hdr xmlns:wpc="http://schemas.microsoft.com/office/word/2010/wordprocessingCanvas" xmlns:mo="http://schemas.microsoft.com/office/mac/office/2008/main" xmlns:mc="http://schemas.openxmlformats.org/markup-compatibility/2006" xmlns:mv="urn:schemas-microsoft-com:mac:vml" xmlns:o="urn:schemas-microsoft-com:office:office" xmlns:r="http://schemas.openxmlformats.org/officeDocument/2006/relationships" xmlns:m="http://schemas.openxmlformats.org/officeDocument/2006/math" xmlns:v="urn:schemas-microsoft-com:vml" xmlns:wp14="http://schemas.microsoft.com/office/word/2010/wordprocessingDrawing" xmlns:wp="http://schemas.openxmlformats.org/drawingml/2006/wordprocessingDrawing" xmlns:w10="urn:schemas-microsoft-com:office:word" xmlns:w="http://schemas.openxmlformats.org/wordprocessingml/2006/main" xmlns:w14="http://schemas.microsoft.com/office/word/2010/wordml" xmlns:wpg="http://schemas.microsoft.com/office/word/2010/wordprocessingGroup" xmlns:wpi="http://schemas.microsoft.com/office/word/2010/wordprocessingInk" xmlns:wne="http://schemas.microsoft.com/office/word/2006/wordml" xmlns:wps="http://schemas.microsoft.com/office/word/2010/wordprocessingShape" mc:Ignorable="w14 wp14">
   <w:p>
     <w:pPr>
       <w:pStyle w:val="Title"/>
       <w:contextualSpacing w:val="0"/>
     </w:pPr>
-    <w:bookmarkStart w:id="28" w:name="h.u8npkmdtuyek" w:colFirst="0" w:colLast="0"/>
-    <w:bookmarkEnd w:id="28"/>
+    <w:bookmarkStart w:id="29" w:name="h.u8npkmdtuyek" w:colFirst="0" w:colLast="0"/>
+    <w:bookmarkEnd w:id="29"/>
   </w:p>
   <w:p>
     <w:pPr>
       <w:pStyle w:val="Title"/>
       <w:contextualSpacing w:val="0"/>
+      <w:rPr>
+        <w:b/>
+        <w:color w:val="7665A0"/>
+      </w:rPr>
     </w:pPr>
-    <w:bookmarkStart w:id="29" w:name="h.uf0ughoq6bv1" w:colFirst="0" w:colLast="0"/>
-    <w:bookmarkEnd w:id="29"/>
+    <w:bookmarkStart w:id="30" w:name="h.uf0ughoq6bv1" w:colFirst="0" w:colLast="0"/>
+    <w:bookmarkEnd w:id="30"/>
     <w:r>
       <w:rPr>
+        <w:b/>
         <w:color w:val="7665A0"/>
       </w:rPr>
-      <w:t xml:space="preserve">After-school Educator Hour of Code: Lesson Plan </w:t>
+      <w:t xml:space="preserve">Hour of Code </w:t>
+    </w:r>
+    <w:r>
+      <w:rPr>
+        <w:b/>
+        <w:color w:val="7665A0"/>
+      </w:rPr>
+      <w:t xml:space="preserve">After-School: </w:t>
+    </w:r>
+    <w:r>
+      <w:rPr>
+        <w:b/>
+        <w:color w:val="7665A0"/>
+      </w:rPr>
+      <w:t xml:space="preserve">Lesson </w:t>
+    </w:r>
+    <w:r>
+      <w:rPr>
+        <w:b/>
+        <w:color w:val="7665A0"/>
+      </w:rPr>
+      <w:t>Template</w:t>
     </w:r>
   </w:p>
   <w:p>
@@ -1831,15 +1910,7 @@
         <w:sz w:val="16"/>
         <w:szCs w:val="16"/>
       </w:rPr>
-      <w:t>A generic lesson plan outline</w:t>
-    </w:r>
-    <w:r>
-      <w:rPr>
-        <w:i/>
-        <w:sz w:val="16"/>
-        <w:szCs w:val="16"/>
-      </w:rPr>
-      <w:t xml:space="preserve"> that works with </w:t>
+      <w:t xml:space="preserve">A generic lesson plan outline that works with </w:t>
     </w:r>
     <w:hyperlink r:id="rId1">
       <w:r>
@@ -1859,7 +1930,7 @@
 </file>
 
 <file path=word/numbering.xml><?xml version="1.0" encoding="utf-8"?>
-<w:numbering xmlns:wpc="http://schemas.microsoft.com/office/word/2010/wordprocessingCanvas" xmlns:mc="http://schemas.openxmlformats.org/markup-compatibility/2006" xmlns:o="urn:schemas-microsoft-com:office:office" xmlns:r="http://schemas.openxmlformats.org/officeDocument/2006/relationships" xmlns:m="http://schemas.openxmlformats.org/officeDocument/2006/math" xmlns:v="urn:schemas-microsoft-com:vml" xmlns:wp14="http://schemas.microsoft.com/office/word/2010/wordprocessingDrawing" xmlns:wp="http://schemas.openxmlformats.org/drawingml/2006/wordprocessingDrawing" xmlns:w10="urn:schemas-microsoft-com:office:word" xmlns:w="http://schemas.openxmlformats.org/wordprocessingml/2006/main" xmlns:w14="http://schemas.microsoft.com/office/word/2010/wordml" xmlns:wpg="http://schemas.microsoft.com/office/word/2010/wordprocessingGroup" xmlns:wpi="http://schemas.microsoft.com/office/word/2010/wordprocessingInk" xmlns:wne="http://schemas.microsoft.com/office/word/2006/wordml" xmlns:wps="http://schemas.microsoft.com/office/word/2010/wordprocessingShape" mc:Ignorable="w14 wp14">
+<w:numbering xmlns:wpc="http://schemas.microsoft.com/office/word/2010/wordprocessingCanvas" xmlns:mo="http://schemas.microsoft.com/office/mac/office/2008/main" xmlns:mc="http://schemas.openxmlformats.org/markup-compatibility/2006" xmlns:mv="urn:schemas-microsoft-com:mac:vml" xmlns:o="urn:schemas-microsoft-com:office:office" xmlns:r="http://schemas.openxmlformats.org/officeDocument/2006/relationships" xmlns:m="http://schemas.openxmlformats.org/officeDocument/2006/math" xmlns:v="urn:schemas-microsoft-com:vml" xmlns:wp14="http://schemas.microsoft.com/office/word/2010/wordprocessingDrawing" xmlns:wp="http://schemas.openxmlformats.org/drawingml/2006/wordprocessingDrawing" xmlns:w10="urn:schemas-microsoft-com:office:word" xmlns:w="http://schemas.openxmlformats.org/wordprocessingml/2006/main" xmlns:w14="http://schemas.microsoft.com/office/word/2010/wordml" xmlns:wpg="http://schemas.microsoft.com/office/word/2010/wordprocessingGroup" xmlns:wpi="http://schemas.microsoft.com/office/word/2010/wordprocessingInk" xmlns:wne="http://schemas.microsoft.com/office/word/2006/wordml" xmlns:wps="http://schemas.microsoft.com/office/word/2010/wordprocessingShape" mc:Ignorable="w14 wp14">
   <w:abstractNum w:abstractNumId="0">
     <w:nsid w:val="0ABC0156"/>
     <w:multiLevelType w:val="multilevel"/>
@@ -3149,6 +3220,14 @@
 </w:numbering>
 </file>
 
+<file path=word/people.xml><?xml version="1.0" encoding="utf-8"?>
+<w15:people xmlns:wpc="http://schemas.microsoft.com/office/word/2010/wordprocessingCanvas" xmlns:cx="http://schemas.microsoft.com/office/drawing/2014/chartex" xmlns:cx1="http://schemas.microsoft.com/office/drawing/2015/9/8/chartex" xmlns:mc="http://schemas.openxmlformats.org/markup-compatibility/2006" xmlns:o="urn:schemas-microsoft-com:office:office" xmlns:r="http://schemas.openxmlformats.org/officeDocument/2006/relationships" xmlns:m="http://schemas.openxmlformats.org/officeDocument/2006/math" xmlns:v="urn:schemas-microsoft-com:vml" xmlns:wp14="http://schemas.microsoft.com/office/word/2010/wordprocessingDrawing" xmlns:wp="http://schemas.openxmlformats.org/drawingml/2006/wordprocessingDrawing" xmlns:w10="urn:schemas-microsoft-com:office:word" xmlns:w="http://schemas.openxmlformats.org/wordprocessingml/2006/main" xmlns:w14="http://schemas.microsoft.com/office/word/2010/wordml" xmlns:w15="http://schemas.microsoft.com/office/word/2012/wordml" xmlns:w16se="http://schemas.microsoft.com/office/word/2015/wordml/symex" xmlns:wpg="http://schemas.microsoft.com/office/word/2010/wordprocessingGroup" xmlns:wpi="http://schemas.microsoft.com/office/word/2010/wordprocessingInk" xmlns:wne="http://schemas.microsoft.com/office/word/2006/wordml" xmlns:wps="http://schemas.microsoft.com/office/word/2010/wordprocessingShape" mc:Ignorable="w14 w15 w16se wp14">
+  <w15:person w15:author="Melissa Ballard">
+    <w15:presenceInfo w15:providerId="AD" w15:userId="S-1-5-21-231711664-2819421874-1098458765-4117"/>
+  </w15:person>
+</w15:people>
+</file>
+
 <file path=word/styles.xml><?xml version="1.0" encoding="utf-8"?>
 <w:styles xmlns:mc="http://schemas.openxmlformats.org/markup-compatibility/2006" xmlns:r="http://schemas.openxmlformats.org/officeDocument/2006/relationships" xmlns:w="http://schemas.openxmlformats.org/wordprocessingml/2006/main" xmlns:w14="http://schemas.microsoft.com/office/word/2010/wordml" mc:Ignorable="w14">
   <w:docDefaults>
@@ -3167,7 +3246,7 @@
       </w:pPr>
     </w:pPrDefault>
   </w:docDefaults>
-  <w:latentStyles w:defLockedState="0" w:defUIPriority="99" w:defSemiHidden="1" w:defUnhideWhenUsed="1" w:defQFormat="0" w:count="267">
+  <w:latentStyles w:defLockedState="0" w:defUIPriority="99" w:defSemiHidden="1" w:defUnhideWhenUsed="1" w:defQFormat="0" w:count="276">
     <w:lsdException w:name="Normal" w:semiHidden="0" w:uiPriority="0" w:unhideWhenUsed="0" w:qFormat="1"/>
     <w:lsdException w:name="heading 1" w:semiHidden="0" w:uiPriority="9" w:unhideWhenUsed="0" w:qFormat="1"/>
     <w:lsdException w:name="heading 2" w:uiPriority="9" w:qFormat="1"/>
@@ -3194,6 +3273,15 @@
     <w:lsdException w:name="Strong" w:semiHidden="0" w:uiPriority="22" w:unhideWhenUsed="0" w:qFormat="1"/>
     <w:lsdException w:name="Emphasis" w:semiHidden="0" w:uiPriority="20" w:unhideWhenUsed="0" w:qFormat="1"/>
     <w:lsdException w:name="Table Grid" w:semiHidden="0" w:uiPriority="59" w:unhideWhenUsed="0"/>
+    <w:lsdException w:name="Note Level 1" w:semiHidden="0" w:unhideWhenUsed="0"/>
+    <w:lsdException w:name="Note Level 2" w:semiHidden="0" w:unhideWhenUsed="0"/>
+    <w:lsdException w:name="Note Level 3" w:semiHidden="0" w:unhideWhenUsed="0"/>
+    <w:lsdException w:name="Note Level 4" w:semiHidden="0" w:unhideWhenUsed="0"/>
+    <w:lsdException w:name="Note Level 5" w:semiHidden="0" w:unhideWhenUsed="0"/>
+    <w:lsdException w:name="Note Level 6" w:semiHidden="0" w:unhideWhenUsed="0"/>
+    <w:lsdException w:name="Note Level 7" w:semiHidden="0" w:unhideWhenUsed="0"/>
+    <w:lsdException w:name="Note Level 8" w:semiHidden="0" w:unhideWhenUsed="0"/>
+    <w:lsdException w:name="Note Level 9" w:semiHidden="0" w:unhideWhenUsed="0"/>
     <w:lsdException w:name="Placeholder Text" w:unhideWhenUsed="0"/>
     <w:lsdException w:name="No Spacing" w:semiHidden="0" w:uiPriority="1" w:unhideWhenUsed="0" w:qFormat="1"/>
     <w:lsdException w:name="Light Shading" w:semiHidden="0" w:uiPriority="60" w:unhideWhenUsed="0"/>
@@ -3478,13 +3566,196 @@
     <w:tblPr>
       <w:tblStyleRowBandSize w:val="1"/>
       <w:tblStyleColBandSize w:val="1"/>
+      <w:tblInd w:w="0" w:type="dxa"/>
+      <w:tblCellMar>
+        <w:top w:w="0" w:type="dxa"/>
+        <w:left w:w="108" w:type="dxa"/>
+        <w:bottom w:w="0" w:type="dxa"/>
+        <w:right w:w="108" w:type="dxa"/>
+      </w:tblCellMar>
     </w:tblPr>
+  </w:style>
+  <w:style w:type="paragraph" w:styleId="Header">
+    <w:name w:val="header"/>
+    <w:basedOn w:val="Normal"/>
+    <w:link w:val="HeaderChar"/>
+    <w:uiPriority w:val="99"/>
+    <w:unhideWhenUsed/>
+    <w:rsid w:val="0043487E"/>
+    <w:pPr>
+      <w:tabs>
+        <w:tab w:val="center" w:pos="4680"/>
+        <w:tab w:val="right" w:pos="9360"/>
+      </w:tabs>
+      <w:spacing w:line="240" w:lineRule="auto"/>
+    </w:pPr>
+  </w:style>
+  <w:style w:type="character" w:customStyle="1" w:styleId="HeaderChar">
+    <w:name w:val="Header Char"/>
+    <w:basedOn w:val="DefaultParagraphFont"/>
+    <w:link w:val="Header"/>
+    <w:uiPriority w:val="99"/>
+    <w:rsid w:val="0043487E"/>
+  </w:style>
+  <w:style w:type="paragraph" w:styleId="Footer">
+    <w:name w:val="footer"/>
+    <w:basedOn w:val="Normal"/>
+    <w:link w:val="FooterChar"/>
+    <w:uiPriority w:val="99"/>
+    <w:unhideWhenUsed/>
+    <w:rsid w:val="0043487E"/>
+    <w:pPr>
+      <w:tabs>
+        <w:tab w:val="center" w:pos="4680"/>
+        <w:tab w:val="right" w:pos="9360"/>
+      </w:tabs>
+      <w:spacing w:line="240" w:lineRule="auto"/>
+    </w:pPr>
+  </w:style>
+  <w:style w:type="character" w:customStyle="1" w:styleId="FooterChar">
+    <w:name w:val="Footer Char"/>
+    <w:basedOn w:val="DefaultParagraphFont"/>
+    <w:link w:val="Footer"/>
+    <w:uiPriority w:val="99"/>
+    <w:rsid w:val="0043487E"/>
+  </w:style>
+  <w:style w:type="paragraph" w:styleId="BalloonText">
+    <w:name w:val="Balloon Text"/>
+    <w:basedOn w:val="Normal"/>
+    <w:link w:val="BalloonTextChar"/>
+    <w:uiPriority w:val="99"/>
+    <w:semiHidden/>
+    <w:unhideWhenUsed/>
+    <w:rsid w:val="0043487E"/>
+    <w:pPr>
+      <w:spacing w:line="240" w:lineRule="auto"/>
+    </w:pPr>
+    <w:rPr>
+      <w:rFonts w:ascii="Segoe UI" w:hAnsi="Segoe UI" w:cs="Segoe UI"/>
+      <w:sz w:val="18"/>
+      <w:szCs w:val="18"/>
+    </w:rPr>
+  </w:style>
+  <w:style w:type="character" w:customStyle="1" w:styleId="BalloonTextChar">
+    <w:name w:val="Balloon Text Char"/>
+    <w:basedOn w:val="DefaultParagraphFont"/>
+    <w:link w:val="BalloonText"/>
+    <w:uiPriority w:val="99"/>
+    <w:semiHidden/>
+    <w:rsid w:val="0043487E"/>
+    <w:rPr>
+      <w:rFonts w:ascii="Segoe UI" w:hAnsi="Segoe UI" w:cs="Segoe UI"/>
+      <w:sz w:val="18"/>
+      <w:szCs w:val="18"/>
+    </w:rPr>
+  </w:style>
+  <w:style w:type="character" w:styleId="CommentReference">
+    <w:name w:val="annotation reference"/>
+    <w:basedOn w:val="DefaultParagraphFont"/>
+    <w:uiPriority w:val="99"/>
+    <w:semiHidden/>
+    <w:unhideWhenUsed/>
+    <w:rsid w:val="0043487E"/>
+    <w:rPr>
+      <w:sz w:val="16"/>
+      <w:szCs w:val="16"/>
+    </w:rPr>
+  </w:style>
+  <w:style w:type="paragraph" w:styleId="CommentText">
+    <w:name w:val="annotation text"/>
+    <w:basedOn w:val="Normal"/>
+    <w:link w:val="CommentTextChar"/>
+    <w:uiPriority w:val="99"/>
+    <w:semiHidden/>
+    <w:unhideWhenUsed/>
+    <w:rsid w:val="0043487E"/>
+    <w:pPr>
+      <w:spacing w:line="240" w:lineRule="auto"/>
+    </w:pPr>
+    <w:rPr>
+      <w:sz w:val="20"/>
+      <w:szCs w:val="20"/>
+    </w:rPr>
+  </w:style>
+  <w:style w:type="character" w:customStyle="1" w:styleId="CommentTextChar">
+    <w:name w:val="Comment Text Char"/>
+    <w:basedOn w:val="DefaultParagraphFont"/>
+    <w:link w:val="CommentText"/>
+    <w:uiPriority w:val="99"/>
+    <w:semiHidden/>
+    <w:rsid w:val="0043487E"/>
+    <w:rPr>
+      <w:sz w:val="20"/>
+      <w:szCs w:val="20"/>
+    </w:rPr>
+  </w:style>
+  <w:style w:type="paragraph" w:styleId="CommentSubject">
+    <w:name w:val="annotation subject"/>
+    <w:basedOn w:val="CommentText"/>
+    <w:next w:val="CommentText"/>
+    <w:link w:val="CommentSubjectChar"/>
+    <w:uiPriority w:val="99"/>
+    <w:semiHidden/>
+    <w:unhideWhenUsed/>
+    <w:rsid w:val="0043487E"/>
+    <w:rPr>
+      <w:b/>
+      <w:bCs/>
+    </w:rPr>
+  </w:style>
+  <w:style w:type="character" w:customStyle="1" w:styleId="CommentSubjectChar">
+    <w:name w:val="Comment Subject Char"/>
+    <w:basedOn w:val="CommentTextChar"/>
+    <w:link w:val="CommentSubject"/>
+    <w:uiPriority w:val="99"/>
+    <w:semiHidden/>
+    <w:rsid w:val="0043487E"/>
+    <w:rPr>
+      <w:b/>
+      <w:bCs/>
+      <w:sz w:val="20"/>
+      <w:szCs w:val="20"/>
+    </w:rPr>
+  </w:style>
+  <w:style w:type="character" w:styleId="Hyperlink">
+    <w:name w:val="Hyperlink"/>
+    <w:basedOn w:val="DefaultParagraphFont"/>
+    <w:uiPriority w:val="99"/>
+    <w:unhideWhenUsed/>
+    <w:rsid w:val="003564A5"/>
+    <w:rPr>
+      <w:color w:val="0000FF" w:themeColor="hyperlink"/>
+      <w:u w:val="single"/>
+    </w:rPr>
+  </w:style>
+  <w:style w:type="paragraph" w:styleId="ListParagraph">
+    <w:name w:val="List Paragraph"/>
+    <w:basedOn w:val="Normal"/>
+    <w:uiPriority w:val="34"/>
+    <w:qFormat/>
+    <w:rsid w:val="003564A5"/>
+    <w:pPr>
+      <w:ind w:left="720"/>
+      <w:contextualSpacing/>
+    </w:pPr>
+  </w:style>
+  <w:style w:type="character" w:styleId="FollowedHyperlink">
+    <w:name w:val="FollowedHyperlink"/>
+    <w:basedOn w:val="DefaultParagraphFont"/>
+    <w:uiPriority w:val="99"/>
+    <w:semiHidden/>
+    <w:unhideWhenUsed/>
+    <w:rsid w:val="00112F82"/>
+    <w:rPr>
+      <w:color w:val="800080" w:themeColor="followedHyperlink"/>
+      <w:u w:val="single"/>
+    </w:rPr>
   </w:style>
 </w:styles>
 </file>
 
 <file path=word/stylesWithEffects.xml><?xml version="1.0" encoding="utf-8"?>
-<w:styles xmlns:wpc="http://schemas.microsoft.com/office/word/2010/wordprocessingCanvas" xmlns:mc="http://schemas.openxmlformats.org/markup-compatibility/2006" xmlns:o="urn:schemas-microsoft-com:office:office" xmlns:r="http://schemas.openxmlformats.org/officeDocument/2006/relationships" xmlns:m="http://schemas.openxmlformats.org/officeDocument/2006/math" xmlns:v="urn:schemas-microsoft-com:vml" xmlns:wp14="http://schemas.microsoft.com/office/word/2010/wordprocessingDrawing" xmlns:wp="http://schemas.openxmlformats.org/drawingml/2006/wordprocessingDrawing" xmlns:w10="urn:schemas-microsoft-com:office:word" xmlns:w="http://schemas.openxmlformats.org/wordprocessingml/2006/main" xmlns:w14="http://schemas.microsoft.com/office/word/2010/wordml" xmlns:wpg="http://schemas.microsoft.com/office/word/2010/wordprocessingGroup" xmlns:wpi="http://schemas.microsoft.com/office/word/2010/wordprocessingInk" xmlns:wne="http://schemas.microsoft.com/office/word/2006/wordml" xmlns:wps="http://schemas.microsoft.com/office/word/2010/wordprocessingShape" mc:Ignorable="w14 wp14">
+<w:styles xmlns:wpc="http://schemas.microsoft.com/office/word/2010/wordprocessingCanvas" xmlns:mo="http://schemas.microsoft.com/office/mac/office/2008/main" xmlns:mc="http://schemas.openxmlformats.org/markup-compatibility/2006" xmlns:mv="urn:schemas-microsoft-com:mac:vml" xmlns:o="urn:schemas-microsoft-com:office:office" xmlns:r="http://schemas.openxmlformats.org/officeDocument/2006/relationships" xmlns:m="http://schemas.openxmlformats.org/officeDocument/2006/math" xmlns:v="urn:schemas-microsoft-com:vml" xmlns:wp14="http://schemas.microsoft.com/office/word/2010/wordprocessingDrawing" xmlns:wp="http://schemas.openxmlformats.org/drawingml/2006/wordprocessingDrawing" xmlns:w10="urn:schemas-microsoft-com:office:word" xmlns:w="http://schemas.openxmlformats.org/wordprocessingml/2006/main" xmlns:w14="http://schemas.microsoft.com/office/word/2010/wordml" xmlns:wpg="http://schemas.microsoft.com/office/word/2010/wordprocessingGroup" xmlns:wpi="http://schemas.microsoft.com/office/word/2010/wordprocessingInk" xmlns:wne="http://schemas.microsoft.com/office/word/2006/wordml" xmlns:wps="http://schemas.microsoft.com/office/word/2010/wordprocessingShape" mc:Ignorable="w14 wp14">
   <w:docDefaults>
     <w:rPrDefault>
       <w:rPr>
@@ -3501,7 +3772,7 @@
       </w:pPr>
     </w:pPrDefault>
   </w:docDefaults>
-  <w:latentStyles w:defLockedState="0" w:defUIPriority="99" w:defSemiHidden="1" w:defUnhideWhenUsed="1" w:defQFormat="0" w:count="267">
+  <w:latentStyles w:defLockedState="0" w:defUIPriority="99" w:defSemiHidden="1" w:defUnhideWhenUsed="1" w:defQFormat="0" w:count="276">
     <w:lsdException w:name="Normal" w:semiHidden="0" w:uiPriority="0" w:unhideWhenUsed="0" w:qFormat="1"/>
     <w:lsdException w:name="heading 1" w:semiHidden="0" w:uiPriority="9" w:unhideWhenUsed="0" w:qFormat="1"/>
     <w:lsdException w:name="heading 2" w:uiPriority="9" w:qFormat="1"/>
@@ -3528,6 +3799,15 @@
     <w:lsdException w:name="Strong" w:semiHidden="0" w:uiPriority="22" w:unhideWhenUsed="0" w:qFormat="1"/>
     <w:lsdException w:name="Emphasis" w:semiHidden="0" w:uiPriority="20" w:unhideWhenUsed="0" w:qFormat="1"/>
     <w:lsdException w:name="Table Grid" w:semiHidden="0" w:uiPriority="59" w:unhideWhenUsed="0"/>
+    <w:lsdException w:name="Note Level 1" w:semiHidden="0" w:unhideWhenUsed="0"/>
+    <w:lsdException w:name="Note Level 2" w:semiHidden="0" w:unhideWhenUsed="0"/>
+    <w:lsdException w:name="Note Level 3" w:semiHidden="0" w:unhideWhenUsed="0"/>
+    <w:lsdException w:name="Note Level 4" w:semiHidden="0" w:unhideWhenUsed="0"/>
+    <w:lsdException w:name="Note Level 5" w:semiHidden="0" w:unhideWhenUsed="0"/>
+    <w:lsdException w:name="Note Level 6" w:semiHidden="0" w:unhideWhenUsed="0"/>
+    <w:lsdException w:name="Note Level 7" w:semiHidden="0" w:unhideWhenUsed="0"/>
+    <w:lsdException w:name="Note Level 8" w:semiHidden="0" w:unhideWhenUsed="0"/>
+    <w:lsdException w:name="Note Level 9" w:semiHidden="0" w:unhideWhenUsed="0"/>
     <w:lsdException w:name="Placeholder Text" w:unhideWhenUsed="0"/>
     <w:lsdException w:name="No Spacing" w:semiHidden="0" w:uiPriority="1" w:unhideWhenUsed="0" w:qFormat="1"/>
     <w:lsdException w:name="Light Shading" w:semiHidden="0" w:uiPriority="60" w:unhideWhenUsed="0"/>
@@ -3812,7 +4092,190 @@
     <w:tblPr>
       <w:tblStyleRowBandSize w:val="1"/>
       <w:tblStyleColBandSize w:val="1"/>
+      <w:tblInd w:w="0" w:type="dxa"/>
+      <w:tblCellMar>
+        <w:top w:w="0" w:type="dxa"/>
+        <w:left w:w="108" w:type="dxa"/>
+        <w:bottom w:w="0" w:type="dxa"/>
+        <w:right w:w="108" w:type="dxa"/>
+      </w:tblCellMar>
     </w:tblPr>
+  </w:style>
+  <w:style w:type="paragraph" w:styleId="Header">
+    <w:name w:val="header"/>
+    <w:basedOn w:val="Normal"/>
+    <w:link w:val="HeaderChar"/>
+    <w:uiPriority w:val="99"/>
+    <w:unhideWhenUsed/>
+    <w:rsid w:val="0043487E"/>
+    <w:pPr>
+      <w:tabs>
+        <w:tab w:val="center" w:pos="4680"/>
+        <w:tab w:val="right" w:pos="9360"/>
+      </w:tabs>
+      <w:spacing w:line="240" w:lineRule="auto"/>
+    </w:pPr>
+  </w:style>
+  <w:style w:type="character" w:customStyle="1" w:styleId="HeaderChar">
+    <w:name w:val="Header Char"/>
+    <w:basedOn w:val="DefaultParagraphFont"/>
+    <w:link w:val="Header"/>
+    <w:uiPriority w:val="99"/>
+    <w:rsid w:val="0043487E"/>
+  </w:style>
+  <w:style w:type="paragraph" w:styleId="Footer">
+    <w:name w:val="footer"/>
+    <w:basedOn w:val="Normal"/>
+    <w:link w:val="FooterChar"/>
+    <w:uiPriority w:val="99"/>
+    <w:unhideWhenUsed/>
+    <w:rsid w:val="0043487E"/>
+    <w:pPr>
+      <w:tabs>
+        <w:tab w:val="center" w:pos="4680"/>
+        <w:tab w:val="right" w:pos="9360"/>
+      </w:tabs>
+      <w:spacing w:line="240" w:lineRule="auto"/>
+    </w:pPr>
+  </w:style>
+  <w:style w:type="character" w:customStyle="1" w:styleId="FooterChar">
+    <w:name w:val="Footer Char"/>
+    <w:basedOn w:val="DefaultParagraphFont"/>
+    <w:link w:val="Footer"/>
+    <w:uiPriority w:val="99"/>
+    <w:rsid w:val="0043487E"/>
+  </w:style>
+  <w:style w:type="paragraph" w:styleId="BalloonText">
+    <w:name w:val="Balloon Text"/>
+    <w:basedOn w:val="Normal"/>
+    <w:link w:val="BalloonTextChar"/>
+    <w:uiPriority w:val="99"/>
+    <w:semiHidden/>
+    <w:unhideWhenUsed/>
+    <w:rsid w:val="0043487E"/>
+    <w:pPr>
+      <w:spacing w:line="240" w:lineRule="auto"/>
+    </w:pPr>
+    <w:rPr>
+      <w:rFonts w:ascii="Segoe UI" w:hAnsi="Segoe UI" w:cs="Segoe UI"/>
+      <w:sz w:val="18"/>
+      <w:szCs w:val="18"/>
+    </w:rPr>
+  </w:style>
+  <w:style w:type="character" w:customStyle="1" w:styleId="BalloonTextChar">
+    <w:name w:val="Balloon Text Char"/>
+    <w:basedOn w:val="DefaultParagraphFont"/>
+    <w:link w:val="BalloonText"/>
+    <w:uiPriority w:val="99"/>
+    <w:semiHidden/>
+    <w:rsid w:val="0043487E"/>
+    <w:rPr>
+      <w:rFonts w:ascii="Segoe UI" w:hAnsi="Segoe UI" w:cs="Segoe UI"/>
+      <w:sz w:val="18"/>
+      <w:szCs w:val="18"/>
+    </w:rPr>
+  </w:style>
+  <w:style w:type="character" w:styleId="CommentReference">
+    <w:name w:val="annotation reference"/>
+    <w:basedOn w:val="DefaultParagraphFont"/>
+    <w:uiPriority w:val="99"/>
+    <w:semiHidden/>
+    <w:unhideWhenUsed/>
+    <w:rsid w:val="0043487E"/>
+    <w:rPr>
+      <w:sz w:val="16"/>
+      <w:szCs w:val="16"/>
+    </w:rPr>
+  </w:style>
+  <w:style w:type="paragraph" w:styleId="CommentText">
+    <w:name w:val="annotation text"/>
+    <w:basedOn w:val="Normal"/>
+    <w:link w:val="CommentTextChar"/>
+    <w:uiPriority w:val="99"/>
+    <w:semiHidden/>
+    <w:unhideWhenUsed/>
+    <w:rsid w:val="0043487E"/>
+    <w:pPr>
+      <w:spacing w:line="240" w:lineRule="auto"/>
+    </w:pPr>
+    <w:rPr>
+      <w:sz w:val="20"/>
+      <w:szCs w:val="20"/>
+    </w:rPr>
+  </w:style>
+  <w:style w:type="character" w:customStyle="1" w:styleId="CommentTextChar">
+    <w:name w:val="Comment Text Char"/>
+    <w:basedOn w:val="DefaultParagraphFont"/>
+    <w:link w:val="CommentText"/>
+    <w:uiPriority w:val="99"/>
+    <w:semiHidden/>
+    <w:rsid w:val="0043487E"/>
+    <w:rPr>
+      <w:sz w:val="20"/>
+      <w:szCs w:val="20"/>
+    </w:rPr>
+  </w:style>
+  <w:style w:type="paragraph" w:styleId="CommentSubject">
+    <w:name w:val="annotation subject"/>
+    <w:basedOn w:val="CommentText"/>
+    <w:next w:val="CommentText"/>
+    <w:link w:val="CommentSubjectChar"/>
+    <w:uiPriority w:val="99"/>
+    <w:semiHidden/>
+    <w:unhideWhenUsed/>
+    <w:rsid w:val="0043487E"/>
+    <w:rPr>
+      <w:b/>
+      <w:bCs/>
+    </w:rPr>
+  </w:style>
+  <w:style w:type="character" w:customStyle="1" w:styleId="CommentSubjectChar">
+    <w:name w:val="Comment Subject Char"/>
+    <w:basedOn w:val="CommentTextChar"/>
+    <w:link w:val="CommentSubject"/>
+    <w:uiPriority w:val="99"/>
+    <w:semiHidden/>
+    <w:rsid w:val="0043487E"/>
+    <w:rPr>
+      <w:b/>
+      <w:bCs/>
+      <w:sz w:val="20"/>
+      <w:szCs w:val="20"/>
+    </w:rPr>
+  </w:style>
+  <w:style w:type="character" w:styleId="Hyperlink">
+    <w:name w:val="Hyperlink"/>
+    <w:basedOn w:val="DefaultParagraphFont"/>
+    <w:uiPriority w:val="99"/>
+    <w:unhideWhenUsed/>
+    <w:rsid w:val="003564A5"/>
+    <w:rPr>
+      <w:color w:val="0000FF" w:themeColor="hyperlink"/>
+      <w:u w:val="single"/>
+    </w:rPr>
+  </w:style>
+  <w:style w:type="paragraph" w:styleId="ListParagraph">
+    <w:name w:val="List Paragraph"/>
+    <w:basedOn w:val="Normal"/>
+    <w:uiPriority w:val="34"/>
+    <w:qFormat/>
+    <w:rsid w:val="003564A5"/>
+    <w:pPr>
+      <w:ind w:left="720"/>
+      <w:contextualSpacing/>
+    </w:pPr>
+  </w:style>
+  <w:style w:type="character" w:styleId="FollowedHyperlink">
+    <w:name w:val="FollowedHyperlink"/>
+    <w:basedOn w:val="DefaultParagraphFont"/>
+    <w:uiPriority w:val="99"/>
+    <w:semiHidden/>
+    <w:unhideWhenUsed/>
+    <w:rsid w:val="00112F82"/>
+    <w:rPr>
+      <w:color w:val="800080" w:themeColor="followedHyperlink"/>
+      <w:u w:val="single"/>
+    </w:rPr>
   </w:style>
 </w:styles>
 </file>
@@ -4100,4 +4563,16 @@
   <a:objectDefaults/>
   <a:extraClrSchemeLst/>
 </a:theme>
+</file>
+
+<file path=customXml/item1.xml><?xml version="1.0" encoding="utf-8"?>
+<b:Sources xmlns:b="http://schemas.openxmlformats.org/officeDocument/2006/bibliography" xmlns="http://schemas.openxmlformats.org/officeDocument/2006/bibliography" SelectedStyle="\APASixthEditionOfficeOnline.xsl" StyleName="APA" Version="6"/>
+</file>
+
+<file path=customXml/itemProps1.xml><?xml version="1.0" encoding="utf-8"?>
+<ds:datastoreItem xmlns:ds="http://schemas.openxmlformats.org/officeDocument/2006/customXml" ds:itemID="{ED8CC829-F3EB-DE44-BE17-9A684AB15EEF}">
+  <ds:schemaRefs>
+    <ds:schemaRef ds:uri="http://schemas.openxmlformats.org/officeDocument/2006/bibliography"/>
+  </ds:schemaRefs>
+</ds:datastoreItem>
 </file>
</xml_diff>